<commit_message>
Added page numbering Made slight tweaks Combined Body pages Combined Preliminary pages
</commit_message>
<xml_diff>
--- a/Introduction-Chapter One.docx
+++ b/Introduction-Chapter One.docx
@@ -375,43 +375,7 @@
           <w:sz w:val="26"/>
           <w:szCs w:val="26"/>
         </w:rPr>
-        <w:t xml:space="preserve">According to </w:t>
-      </w:r>
-      <w:proofErr w:type="spellStart"/>
-      <w:r>
-        <w:rPr>
-          <w:rFonts w:ascii="Times New Roman" w:hAnsi="Times New Roman" w:cs="Times New Roman"/>
-          <w:sz w:val="26"/>
-          <w:szCs w:val="26"/>
-        </w:rPr>
-        <w:t>Princewill</w:t>
-      </w:r>
-      <w:proofErr w:type="spellEnd"/>
-      <w:r>
-        <w:rPr>
-          <w:rFonts w:ascii="Times New Roman" w:hAnsi="Times New Roman" w:cs="Times New Roman"/>
-          <w:sz w:val="26"/>
-          <w:szCs w:val="26"/>
-        </w:rPr>
-        <w:t xml:space="preserve"> </w:t>
-      </w:r>
-      <w:proofErr w:type="spellStart"/>
-      <w:r>
-        <w:rPr>
-          <w:rFonts w:ascii="Times New Roman" w:hAnsi="Times New Roman" w:cs="Times New Roman"/>
-          <w:sz w:val="26"/>
-          <w:szCs w:val="26"/>
-        </w:rPr>
-        <w:t>Ene</w:t>
-      </w:r>
-      <w:proofErr w:type="spellEnd"/>
-      <w:r>
-        <w:rPr>
-          <w:rFonts w:ascii="Times New Roman" w:hAnsi="Times New Roman" w:cs="Times New Roman"/>
-          <w:sz w:val="26"/>
-          <w:szCs w:val="26"/>
-        </w:rPr>
-        <w:t xml:space="preserve"> (2022) There are many factors that affect development of science and technological advancement, including but not limited to:</w:t>
+        <w:t>According to Princewill Ene (2022) There are many factors that affect development of science and technological advancement, including but not limited to:</w:t>
       </w:r>
     </w:p>
     <w:p>
@@ -1997,7 +1961,6 @@
         </w:rPr>
         <w:t xml:space="preserve">Microcontrollers are designed for embedded applications, in contrast to the microprocessors used in personal computers or other </w:t>
       </w:r>
-      <w:proofErr w:type="gramStart"/>
       <w:r>
         <w:rPr>
           <w:rFonts w:ascii="Times New Roman" w:hAnsi="Times New Roman" w:cs="Times New Roman"/>
@@ -2014,18 +1977,8 @@
           <w:sz w:val="26"/>
           <w:szCs w:val="26"/>
         </w:rPr>
-        <w:t xml:space="preserve"> </w:t>
-      </w:r>
-      <w:r>
-        <w:rPr>
-          <w:rFonts w:ascii="Times New Roman" w:hAnsi="Times New Roman" w:cs="Times New Roman"/>
-          <w:bCs/>
-          <w:sz w:val="26"/>
-          <w:szCs w:val="26"/>
-        </w:rPr>
-        <w:t>purpose</w:t>
-      </w:r>
-      <w:proofErr w:type="gramEnd"/>
+        <w:t>-purpose</w:t>
+      </w:r>
       <w:r>
         <w:rPr>
           <w:rFonts w:ascii="Times New Roman" w:hAnsi="Times New Roman" w:cs="Times New Roman"/>
@@ -2080,47 +2033,7 @@
           <w:sz w:val="26"/>
           <w:szCs w:val="26"/>
         </w:rPr>
-        <w:t xml:space="preserve">In computing, input/output (I/O, </w:t>
-      </w:r>
-      <w:proofErr w:type="spellStart"/>
-      <w:r>
-        <w:rPr>
-          <w:rFonts w:ascii="Times New Roman" w:hAnsi="Times New Roman" w:cs="Times New Roman"/>
-          <w:bCs/>
-          <w:sz w:val="26"/>
-          <w:szCs w:val="26"/>
-        </w:rPr>
-        <w:t>i</w:t>
-      </w:r>
-      <w:proofErr w:type="spellEnd"/>
-      <w:r>
-        <w:rPr>
-          <w:rFonts w:ascii="Times New Roman" w:hAnsi="Times New Roman" w:cs="Times New Roman"/>
-          <w:bCs/>
-          <w:sz w:val="26"/>
-          <w:szCs w:val="26"/>
-        </w:rPr>
-        <w:t xml:space="preserve">/o, or informally </w:t>
-      </w:r>
-      <w:proofErr w:type="spellStart"/>
-      <w:r>
-        <w:rPr>
-          <w:rFonts w:ascii="Times New Roman" w:hAnsi="Times New Roman" w:cs="Times New Roman"/>
-          <w:bCs/>
-          <w:sz w:val="26"/>
-          <w:szCs w:val="26"/>
-        </w:rPr>
-        <w:t>io</w:t>
-      </w:r>
-      <w:proofErr w:type="spellEnd"/>
-      <w:r>
-        <w:rPr>
-          <w:rFonts w:ascii="Times New Roman" w:hAnsi="Times New Roman" w:cs="Times New Roman"/>
-          <w:bCs/>
-          <w:sz w:val="26"/>
-          <w:szCs w:val="26"/>
-        </w:rPr>
-        <w:t xml:space="preserve"> or IO) is the communication between an information processing system, such as a computer, and the outside world, possibly a human or another information processing system. Inputs are the signals or data received by the system and outputs are the signals or data sent from it</w:t>
+        <w:t>In computing, input/output (I/O, i/o, or informally io or IO) is the communication between an information processing system, such as a computer, and the outside world, possibly a human or another information processing system. Inputs are the signals or data received by the system and outputs are the signals or data sent from it</w:t>
       </w:r>
       <w:r>
         <w:rPr>
@@ -2372,25 +2285,14 @@
           <w:szCs w:val="26"/>
         </w:rPr>
       </w:pPr>
-      <w:proofErr w:type="spellStart"/>
-      <w:r>
-        <w:rPr>
-          <w:rFonts w:ascii="Times New Roman" w:hAnsi="Times New Roman" w:cs="Times New Roman"/>
-          <w:bCs/>
-          <w:sz w:val="26"/>
-          <w:szCs w:val="26"/>
-        </w:rPr>
-        <w:t>NodeMCU</w:t>
-      </w:r>
-      <w:proofErr w:type="spellEnd"/>
-      <w:r>
-        <w:rPr>
-          <w:rFonts w:ascii="Times New Roman" w:hAnsi="Times New Roman" w:cs="Times New Roman"/>
-          <w:bCs/>
-          <w:sz w:val="26"/>
-          <w:szCs w:val="26"/>
-        </w:rPr>
-        <w:t xml:space="preserve">: </w:t>
+      <w:r>
+        <w:rPr>
+          <w:rFonts w:ascii="Times New Roman" w:hAnsi="Times New Roman" w:cs="Times New Roman"/>
+          <w:bCs/>
+          <w:sz w:val="26"/>
+          <w:szCs w:val="26"/>
+        </w:rPr>
+        <w:t xml:space="preserve">NodeMCU: </w:t>
       </w:r>
       <w:r>
         <w:rPr>
@@ -2401,7 +2303,6 @@
         </w:rPr>
         <w:t xml:space="preserve">is an open source firmware for which open source prototyping board designs are </w:t>
       </w:r>
-      <w:proofErr w:type="gramStart"/>
       <w:r>
         <w:rPr>
           <w:rFonts w:ascii="Times New Roman" w:hAnsi="Times New Roman" w:cs="Times New Roman"/>
@@ -2418,9 +2319,8 @@
           <w:sz w:val="26"/>
           <w:szCs w:val="26"/>
         </w:rPr>
-        <w:t>(</w:t>
-      </w:r>
-      <w:proofErr w:type="gramEnd"/>
+        <w:t xml:space="preserve"> (</w:t>
+      </w:r>
       <w:r>
         <w:rPr>
           <w:rFonts w:ascii="Times New Roman" w:hAnsi="Times New Roman" w:cs="Times New Roman"/>
@@ -2583,34 +2483,7 @@
           <w:sz w:val="26"/>
           <w:szCs w:val="26"/>
         </w:rPr>
-        <w:t xml:space="preserve"> </w:t>
-      </w:r>
-      <w:r>
-        <w:rPr>
-          <w:rFonts w:ascii="Times New Roman" w:hAnsi="Times New Roman" w:cs="Times New Roman"/>
-          <w:bCs/>
-          <w:sz w:val="26"/>
-          <w:szCs w:val="26"/>
-        </w:rPr>
-        <w:t>(“</w:t>
-      </w:r>
-      <w:r>
-        <w:rPr>
-          <w:rFonts w:ascii="Times New Roman" w:hAnsi="Times New Roman" w:cs="Times New Roman"/>
-          <w:bCs/>
-          <w:sz w:val="26"/>
-          <w:szCs w:val="26"/>
-        </w:rPr>
-        <w:t>Arduino</w:t>
-      </w:r>
-      <w:r>
-        <w:rPr>
-          <w:rFonts w:ascii="Times New Roman" w:hAnsi="Times New Roman" w:cs="Times New Roman"/>
-          <w:bCs/>
-          <w:sz w:val="26"/>
-          <w:szCs w:val="26"/>
-        </w:rPr>
-        <w:t>”, 2022)</w:t>
+        <w:t xml:space="preserve"> (“Arduino”, 2022)</w:t>
       </w:r>
       <w:r>
         <w:rPr>
@@ -2675,34 +2548,7 @@
           <w:sz w:val="26"/>
           <w:szCs w:val="26"/>
         </w:rPr>
-        <w:t xml:space="preserve"> </w:t>
-      </w:r>
-      <w:r>
-        <w:rPr>
-          <w:rFonts w:ascii="Times New Roman" w:hAnsi="Times New Roman" w:cs="Times New Roman"/>
-          <w:bCs/>
-          <w:sz w:val="26"/>
-          <w:szCs w:val="26"/>
-        </w:rPr>
-        <w:t>(“</w:t>
-      </w:r>
-      <w:r>
-        <w:rPr>
-          <w:rFonts w:ascii="Times New Roman" w:hAnsi="Times New Roman" w:cs="Times New Roman"/>
-          <w:bCs/>
-          <w:sz w:val="26"/>
-          <w:szCs w:val="26"/>
-        </w:rPr>
-        <w:t>Visual Studio Code</w:t>
-      </w:r>
-      <w:r>
-        <w:rPr>
-          <w:rFonts w:ascii="Times New Roman" w:hAnsi="Times New Roman" w:cs="Times New Roman"/>
-          <w:bCs/>
-          <w:sz w:val="26"/>
-          <w:szCs w:val="26"/>
-        </w:rPr>
-        <w:t>”, 2022)</w:t>
+        <w:t xml:space="preserve"> (“Visual Studio Code”, 2022)</w:t>
       </w:r>
       <w:r>
         <w:rPr>
@@ -2767,34 +2613,7 @@
           <w:sz w:val="26"/>
           <w:szCs w:val="26"/>
         </w:rPr>
-        <w:t xml:space="preserve"> </w:t>
-      </w:r>
-      <w:r>
-        <w:rPr>
-          <w:rFonts w:ascii="Times New Roman" w:hAnsi="Times New Roman" w:cs="Times New Roman"/>
-          <w:bCs/>
-          <w:sz w:val="26"/>
-          <w:szCs w:val="26"/>
-        </w:rPr>
-        <w:t>(“</w:t>
-      </w:r>
-      <w:r>
-        <w:rPr>
-          <w:rFonts w:ascii="Times New Roman" w:hAnsi="Times New Roman" w:cs="Times New Roman"/>
-          <w:bCs/>
-          <w:sz w:val="26"/>
-          <w:szCs w:val="26"/>
-        </w:rPr>
-        <w:t>PHP</w:t>
-      </w:r>
-      <w:r>
-        <w:rPr>
-          <w:rFonts w:ascii="Times New Roman" w:hAnsi="Times New Roman" w:cs="Times New Roman"/>
-          <w:bCs/>
-          <w:sz w:val="26"/>
-          <w:szCs w:val="26"/>
-        </w:rPr>
-        <w:t>”, 2022)</w:t>
+        <w:t xml:space="preserve"> (“PHP”, 2022)</w:t>
       </w:r>
       <w:r>
         <w:rPr>
@@ -2859,34 +2678,7 @@
           <w:sz w:val="26"/>
           <w:szCs w:val="26"/>
         </w:rPr>
-        <w:t xml:space="preserve"> </w:t>
-      </w:r>
-      <w:r>
-        <w:rPr>
-          <w:rFonts w:ascii="Times New Roman" w:hAnsi="Times New Roman" w:cs="Times New Roman"/>
-          <w:bCs/>
-          <w:sz w:val="26"/>
-          <w:szCs w:val="26"/>
-        </w:rPr>
-        <w:t>(“</w:t>
-      </w:r>
-      <w:r>
-        <w:rPr>
-          <w:rFonts w:ascii="Times New Roman" w:hAnsi="Times New Roman" w:cs="Times New Roman"/>
-          <w:bCs/>
-          <w:sz w:val="26"/>
-          <w:szCs w:val="26"/>
-        </w:rPr>
-        <w:t>JavaScript</w:t>
-      </w:r>
-      <w:r>
-        <w:rPr>
-          <w:rFonts w:ascii="Times New Roman" w:hAnsi="Times New Roman" w:cs="Times New Roman"/>
-          <w:bCs/>
-          <w:sz w:val="26"/>
-          <w:szCs w:val="26"/>
-        </w:rPr>
-        <w:t>”, 2022)</w:t>
+        <w:t xml:space="preserve"> (“JavaScript”, 2022)</w:t>
       </w:r>
       <w:r>
         <w:rPr>
@@ -2942,27 +2734,7 @@
           <w:sz w:val="26"/>
           <w:szCs w:val="26"/>
         </w:rPr>
-        <w:t xml:space="preserve">is an open-source relational database management system (RDBMS). Its name is a combination of "My", the name of co-founder Michael </w:t>
-      </w:r>
-      <w:proofErr w:type="spellStart"/>
-      <w:r>
-        <w:rPr>
-          <w:rFonts w:ascii="Times New Roman" w:hAnsi="Times New Roman" w:cs="Times New Roman"/>
-          <w:bCs/>
-          <w:sz w:val="26"/>
-          <w:szCs w:val="26"/>
-        </w:rPr>
-        <w:t>Widenius's</w:t>
-      </w:r>
-      <w:proofErr w:type="spellEnd"/>
-      <w:r>
-        <w:rPr>
-          <w:rFonts w:ascii="Times New Roman" w:hAnsi="Times New Roman" w:cs="Times New Roman"/>
-          <w:bCs/>
-          <w:sz w:val="26"/>
-          <w:szCs w:val="26"/>
-        </w:rPr>
-        <w:t xml:space="preserve"> daughter My, and "SQL", the acronym for Structured Query Language</w:t>
+        <w:t>is an open-source relational database management system (RDBMS). Its name is a combination of "My", the name of co-founder Michael Widenius's daughter My, and "SQL", the acronym for Structured Query Language</w:t>
       </w:r>
       <w:r>
         <w:rPr>
@@ -2985,6 +2757,8 @@
           <w:szCs w:val="26"/>
         </w:rPr>
       </w:pPr>
+      <w:bookmarkStart w:id="0" w:name="_GoBack"/>
+      <w:bookmarkEnd w:id="0"/>
     </w:p>
     <w:p>
       <w:pPr>
@@ -3257,8 +3031,6 @@
           <w:szCs w:val="26"/>
         </w:rPr>
       </w:pPr>
-      <w:bookmarkStart w:id="0" w:name="_GoBack"/>
-      <w:bookmarkEnd w:id="0"/>
     </w:p>
     <w:p>
       <w:pPr>

</xml_diff>